<commit_message>
Update House Price Prediction.docx
</commit_message>
<xml_diff>
--- a/task/Report/House Price Prediction.docx
+++ b/task/Report/House Price Prediction.docx
@@ -226,63 +226,21 @@
         <w:t>The development of a house price prediction model therefore helps to fill a significant information gap and increase the real estate market's performance</w:t>
       </w:r>
       <w:r>
+        <w:t xml:space="preserve"> [2]</w:t>
+      </w:r>
+      <w:r>
+        <w:t>.</w:t>
+      </w:r>
+      <w:r>
         <w:t xml:space="preserve"> </w:t>
       </w:r>
-      <w:r>
-        <w:t>[2]</w:t>
-      </w:r>
-      <w:r>
-        <w:t>.</w:t>
-      </w:r>
-      <w:r>
-        <w:t xml:space="preserve"> </w:t>
-      </w:r>
-    </w:p>
-    <w:p>
-      <w:pPr>
-        <w:spacing w:line="360" w:lineRule="auto"/>
-      </w:pPr>
-      <w:r>
-        <w:t>In this project, we will develop and evaluate the performance and the predictive power of a model trained and tested on data collected from houses in Boston’s suburbs.</w:t>
-      </w:r>
-      <w:r>
-        <w:t xml:space="preserve"> </w:t>
-      </w:r>
-      <w:r>
-        <w:t xml:space="preserve">Once we get a good fit, we will use this model to predict the monetary value of a house located at the </w:t>
-      </w:r>
-      <w:r>
-        <w:t>Kuala Lumpur</w:t>
-      </w:r>
-      <w:r>
-        <w:t xml:space="preserve"> area.</w:t>
-      </w:r>
-      <w:r>
-        <w:t xml:space="preserve"> </w:t>
-      </w:r>
-      <w:r>
-        <w:t>A model like this would be very valuable for</w:t>
-      </w:r>
-      <w:r>
-        <w:t xml:space="preserve"> those buyers and</w:t>
-      </w:r>
-      <w:r>
-        <w:t xml:space="preserve"> a real </w:t>
-      </w:r>
-      <w:r>
-        <w:t>estate</w:t>
-      </w:r>
-      <w:r>
-        <w:t xml:space="preserve"> agent who could make use of the information provided in a </w:t>
-      </w:r>
-      <w:r>
-        <w:t>daily</w:t>
-      </w:r>
-      <w:r>
-        <w:t xml:space="preserve"> basis.</w:t>
-      </w:r>
-      <w:r>
-        <w:t xml:space="preserve"> This project we set to </w:t>
+    </w:p>
+    <w:p>
+      <w:pPr>
+        <w:spacing w:line="360" w:lineRule="auto"/>
+      </w:pPr>
+      <w:r>
+        <w:t xml:space="preserve">In this project, we will develop and evaluate the performance and the predictive power of a model trained and tested on data collected from houses in Boston’s suburbs. Once we get a good fit, we will use this model to predict the monetary value of a house located at the Kuala Lumpur area. A model like this would be very valuable for those buyers and a real estate agent who could make use of the information provided in a daily basis. This project we set to </w:t>
       </w:r>
       <w:r>
         <w:t xml:space="preserve">both discover some more insightful findings about </w:t>
@@ -294,10 +252,7 @@
         <w:t xml:space="preserve"> and to use machine learning to try and predict property values across the city.</w:t>
       </w:r>
       <w:r>
-        <w:t xml:space="preserve">  For this project, w</w:t>
-      </w:r>
-      <w:r>
-        <w:t xml:space="preserve">hat are we trying to answer? </w:t>
+        <w:t xml:space="preserve">  For this project, what are we trying to answer? </w:t>
       </w:r>
     </w:p>
     <w:p>
@@ -310,10 +265,7 @@
         <w:spacing w:line="360" w:lineRule="auto"/>
       </w:pPr>
       <w:r>
-        <w:t>What are the important features and factors that impact house prices</w:t>
-      </w:r>
-      <w:r>
-        <w:t>?</w:t>
+        <w:t>What are the important features and factors that impact house prices?</w:t>
       </w:r>
     </w:p>
     <w:p>
@@ -326,21 +278,24 @@
         <w:spacing w:line="360" w:lineRule="auto"/>
       </w:pPr>
       <w:r>
-        <w:t>Can we build a model focusing on these important features and estimate accurately the</w:t>
+        <w:t>Can we build a model focusing on these important features and estimate accurately the cost of a house?</w:t>
+      </w:r>
+    </w:p>
+    <w:p>
+      <w:pPr>
+        <w:spacing w:line="360" w:lineRule="auto"/>
+      </w:pPr>
+      <w:r>
+        <w:t>To answer the above question, the data will be tested and analyse for more details. Therefore, the machine learning model that will be use are Linear Regression, Gradient Boosting and Decision Tree. This model will be run or tested using the SAS Enterprise</w:t>
       </w:r>
       <w:r>
         <w:t xml:space="preserve"> </w:t>
       </w:r>
       <w:r>
-        <w:t>cost of a house?</w:t>
-      </w:r>
-    </w:p>
-    <w:p>
-      <w:pPr>
-        <w:spacing w:line="360" w:lineRule="auto"/>
-      </w:pPr>
-      <w:r>
-        <w:t>To answer the above question, the data will be tested and analyse for more details. Therefore, the machine learning model that will be use are Linear Regression, Gradient Boosting and Decision Tree. This model will be run or tested using the SAS Miner Enterprise with some training and validation dataset.</w:t>
+        <w:t>Miner</w:t>
+      </w:r>
+      <w:r>
+        <w:t xml:space="preserve"> with some training and validation dataset.</w:t>
       </w:r>
     </w:p>
     <w:p>
@@ -528,10 +483,7 @@
         <w:spacing w:line="360" w:lineRule="auto"/>
       </w:pPr>
       <w:r>
-        <w:t>T</w:t>
-      </w:r>
-      <w:r>
-        <w:t>itle</w:t>
+        <w:t>Title</w:t>
       </w:r>
       <w:r>
         <w:t>: This is the title or property name.</w:t>
@@ -547,10 +499,7 @@
         <w:spacing w:line="360" w:lineRule="auto"/>
       </w:pPr>
       <w:r>
-        <w:t>L</w:t>
-      </w:r>
-      <w:r>
-        <w:t>ocation</w:t>
+        <w:t>Location</w:t>
       </w:r>
       <w:r>
         <w:t>: This the address of the property</w:t>
@@ -602,10 +551,7 @@
       <w:proofErr w:type="spellStart"/>
       <w:proofErr w:type="gramStart"/>
       <w:r>
-        <w:t>I</w:t>
-      </w:r>
-      <w:r>
-        <w:t>mage</w:t>
+        <w:t>Image</w:t>
       </w:r>
       <w:r>
         <w:t>:This</w:t>
@@ -715,13 +661,7 @@
       </w:r>
       <w:proofErr w:type="spellEnd"/>
       <w:r>
-        <w:t xml:space="preserve">: This is the Number of </w:t>
-      </w:r>
-      <w:r>
-        <w:t>Bathroom</w:t>
-      </w:r>
-      <w:r>
-        <w:t xml:space="preserve"> available for the property.</w:t>
+        <w:t>: This is the Number of Bathroom available for the property.</w:t>
       </w:r>
     </w:p>
     <w:p>
@@ -739,16 +679,7 @@
       </w:r>
       <w:proofErr w:type="spellEnd"/>
       <w:r>
-        <w:t>:</w:t>
-      </w:r>
-      <w:r>
-        <w:t xml:space="preserve"> This is the </w:t>
-      </w:r>
-      <w:r>
-        <w:t xml:space="preserve">property size in square feet </w:t>
-      </w:r>
-      <w:r>
-        <w:t>for the property.</w:t>
+        <w:t>: This is the property size in square feet for the property.</w:t>
       </w:r>
     </w:p>
     <w:p>
@@ -766,16 +697,7 @@
       </w:r>
       <w:proofErr w:type="spellEnd"/>
       <w:r>
-        <w:t>: This is</w:t>
-      </w:r>
-      <w:r>
-        <w:t xml:space="preserve"> the property type</w:t>
-      </w:r>
-      <w:r>
-        <w:t xml:space="preserve"> for the </w:t>
-      </w:r>
-      <w:r>
-        <w:t>property. (</w:t>
+        <w:t>: This is the property type for the property. (</w:t>
       </w:r>
       <w:proofErr w:type="spellStart"/>
       <w:proofErr w:type="gramStart"/>
@@ -993,6 +915,9 @@
     <w:p/>
     <w:p>
       <w:r>
+        <w:rPr>
+          <w:noProof/>
+        </w:rPr>
         <w:drawing>
           <wp:inline distT="0" distB="0" distL="0" distR="0" wp14:anchorId="2C2C5ECB" wp14:editId="0C88B36C">
             <wp:extent cx="6324600" cy="3413760"/>
@@ -1048,6 +973,9 @@
     <w:p/>
     <w:p>
       <w:r>
+        <w:rPr>
+          <w:noProof/>
+        </w:rPr>
         <w:lastRenderedPageBreak/>
         <w:drawing>
           <wp:inline distT="0" distB="0" distL="0" distR="0" wp14:anchorId="7197E47B" wp14:editId="0E005342">
@@ -1102,6 +1030,9 @@
     </w:p>
     <w:p>
       <w:r>
+        <w:rPr>
+          <w:noProof/>
+        </w:rPr>
         <w:drawing>
           <wp:inline distT="0" distB="0" distL="0" distR="0" wp14:anchorId="5ED426FA" wp14:editId="6781D64D">
             <wp:extent cx="5713521" cy="4315968"/>
@@ -1155,6 +1086,9 @@
     </w:p>
     <w:p>
       <w:r>
+        <w:rPr>
+          <w:noProof/>
+        </w:rPr>
         <w:lastRenderedPageBreak/>
         <w:drawing>
           <wp:inline distT="0" distB="0" distL="0" distR="0" wp14:anchorId="5640F10D" wp14:editId="32015E8F">
@@ -1209,6 +1143,9 @@
     </w:p>
     <w:p>
       <w:r>
+        <w:rPr>
+          <w:noProof/>
+        </w:rPr>
         <w:drawing>
           <wp:inline distT="0" distB="0" distL="0" distR="0" wp14:anchorId="0A6C1D3D" wp14:editId="569A18BC">
             <wp:extent cx="5709726" cy="4315968"/>
@@ -1262,6 +1199,9 @@
     </w:p>
     <w:p>
       <w:r>
+        <w:rPr>
+          <w:noProof/>
+        </w:rPr>
         <w:lastRenderedPageBreak/>
         <w:drawing>
           <wp:inline distT="0" distB="0" distL="0" distR="0" wp14:anchorId="6449996F" wp14:editId="0F0FDF13">
@@ -1316,6 +1256,9 @@
     </w:p>
     <w:p>
       <w:r>
+        <w:rPr>
+          <w:noProof/>
+        </w:rPr>
         <w:drawing>
           <wp:inline distT="0" distB="0" distL="0" distR="0" wp14:anchorId="0B000651" wp14:editId="7BAF9B17">
             <wp:extent cx="6149340" cy="3589020"/>
@@ -1369,6 +1312,9 @@
     </w:p>
     <w:p>
       <w:r>
+        <w:rPr>
+          <w:noProof/>
+        </w:rPr>
         <w:lastRenderedPageBreak/>
         <w:drawing>
           <wp:inline distT="0" distB="0" distL="0" distR="0" wp14:anchorId="6C80C9E9" wp14:editId="31ECFA34">
@@ -1424,6 +1370,9 @@
     <w:p/>
     <w:p>
       <w:r>
+        <w:rPr>
+          <w:noProof/>
+        </w:rPr>
         <w:drawing>
           <wp:inline distT="0" distB="0" distL="0" distR="0" wp14:anchorId="61A7FBB5" wp14:editId="357B391A">
             <wp:extent cx="6240780" cy="3329940"/>
@@ -1477,6 +1426,9 @@
     </w:p>
     <w:p>
       <w:r>
+        <w:rPr>
+          <w:noProof/>
+        </w:rPr>
         <w:lastRenderedPageBreak/>
         <w:drawing>
           <wp:inline distT="0" distB="0" distL="0" distR="0" wp14:anchorId="6E6C2170" wp14:editId="5A4796BD">
@@ -1758,6 +1710,9 @@
     </w:p>
     <w:p>
       <w:r>
+        <w:rPr>
+          <w:noProof/>
+        </w:rPr>
         <w:drawing>
           <wp:inline distT="0" distB="0" distL="0" distR="0" wp14:anchorId="48D8D231" wp14:editId="0B0CFCBE">
             <wp:extent cx="6289657" cy="1996440"/>
@@ -1823,6 +1778,9 @@
     </w:p>
     <w:p>
       <w:r>
+        <w:rPr>
+          <w:noProof/>
+        </w:rPr>
         <w:drawing>
           <wp:inline distT="0" distB="0" distL="0" distR="0" wp14:anchorId="145E625A" wp14:editId="1E31DCAD">
             <wp:extent cx="5730737" cy="1295512"/>
@@ -1860,7 +1818,52 @@
         </w:drawing>
       </w:r>
     </w:p>
-    <w:p/>
+    <w:p>
+      <w:r>
+        <w:t>The data was partition into 70% for Training and 30% for validation.</w:t>
+      </w:r>
+      <w:bookmarkStart w:id="0" w:name="_GoBack"/>
+      <w:bookmarkEnd w:id="0"/>
+    </w:p>
+    <w:p>
+      <w:r>
+        <w:drawing>
+          <wp:inline distT="0" distB="0" distL="0" distR="0" wp14:anchorId="2F5B4EB8" wp14:editId="16221531">
+            <wp:extent cx="2331922" cy="510584"/>
+            <wp:effectExtent l="0" t="0" r="0" b="3810"/>
+            <wp:docPr id="20" name="Picture 20"/>
+            <wp:cNvGraphicFramePr>
+              <a:graphicFrameLocks xmlns:a="http://schemas.openxmlformats.org/drawingml/2006/main" noChangeAspect="1"/>
+            </wp:cNvGraphicFramePr>
+            <a:graphic xmlns:a="http://schemas.openxmlformats.org/drawingml/2006/main">
+              <a:graphicData uri="http://schemas.openxmlformats.org/drawingml/2006/picture">
+                <pic:pic xmlns:pic="http://schemas.openxmlformats.org/drawingml/2006/picture">
+                  <pic:nvPicPr>
+                    <pic:cNvPr id="1" name=""/>
+                    <pic:cNvPicPr/>
+                  </pic:nvPicPr>
+                  <pic:blipFill>
+                    <a:blip r:embed="rId18"/>
+                    <a:stretch>
+                      <a:fillRect/>
+                    </a:stretch>
+                  </pic:blipFill>
+                  <pic:spPr>
+                    <a:xfrm>
+                      <a:off x="0" y="0"/>
+                      <a:ext cx="2331922" cy="510584"/>
+                    </a:xfrm>
+                    <a:prstGeom prst="rect">
+                      <a:avLst/>
+                    </a:prstGeom>
+                  </pic:spPr>
+                </pic:pic>
+              </a:graphicData>
+            </a:graphic>
+          </wp:inline>
+        </w:drawing>
+      </w:r>
+    </w:p>
     <w:p>
       <w:pPr>
         <w:spacing w:line="360" w:lineRule="auto"/>
@@ -1910,6 +1913,9 @@
         <w:pStyle w:val="ListParagraph"/>
       </w:pPr>
       <w:r>
+        <w:rPr>
+          <w:noProof/>
+        </w:rPr>
         <w:drawing>
           <wp:inline distT="0" distB="0" distL="0" distR="0" wp14:anchorId="3D941A37" wp14:editId="2B4C7CDB">
             <wp:extent cx="5235394" cy="1950889"/>
@@ -1940,7 +1946,7 @@
                     </pic:cNvPicPr>
                   </pic:nvPicPr>
                   <pic:blipFill>
-                    <a:blip r:embed="rId18"/>
+                    <a:blip r:embed="rId19"/>
                     <a:stretch>
                       <a:fillRect/>
                     </a:stretch>
@@ -1996,6 +2002,9 @@
         <w:pStyle w:val="ListParagraph"/>
       </w:pPr>
       <w:r>
+        <w:rPr>
+          <w:noProof/>
+        </w:rPr>
         <w:lastRenderedPageBreak/>
         <w:drawing>
           <wp:inline distT="0" distB="0" distL="0" distR="0" wp14:anchorId="71DC72C4" wp14:editId="0BBD782D">
@@ -2013,7 +2022,7 @@
                     <pic:cNvPicPr/>
                   </pic:nvPicPr>
                   <pic:blipFill>
-                    <a:blip r:embed="rId19"/>
+                    <a:blip r:embed="rId20"/>
                     <a:stretch>
                       <a:fillRect/>
                     </a:stretch>
@@ -2047,6 +2056,9 @@
         <w:pStyle w:val="ListParagraph"/>
       </w:pPr>
       <w:r>
+        <w:rPr>
+          <w:noProof/>
+        </w:rPr>
         <w:drawing>
           <wp:inline distT="0" distB="0" distL="0" distR="0" wp14:anchorId="03E093A8" wp14:editId="1CF44CC7">
             <wp:extent cx="3977985" cy="1638442"/>
@@ -2077,7 +2089,7 @@
                     </pic:cNvPicPr>
                   </pic:nvPicPr>
                   <pic:blipFill>
-                    <a:blip r:embed="rId20"/>
+                    <a:blip r:embed="rId21"/>
                     <a:stretch>
                       <a:fillRect/>
                     </a:stretch>
@@ -2116,53 +2128,14 @@
         <w:pStyle w:val="ListParagraph"/>
       </w:pPr>
       <w:r>
+        <w:rPr>
+          <w:noProof/>
+        </w:rPr>
         <w:drawing>
           <wp:inline distT="0" distB="0" distL="0" distR="0" wp14:anchorId="3DA47FAB" wp14:editId="44323BE3">
             <wp:extent cx="2400508" cy="1051651"/>
             <wp:effectExtent l="0" t="0" r="0" b="0"/>
             <wp:docPr id="16" name="Picture 16"/>
-            <wp:cNvGraphicFramePr>
-              <a:graphicFrameLocks xmlns:a="http://schemas.openxmlformats.org/drawingml/2006/main" noChangeAspect="1"/>
-            </wp:cNvGraphicFramePr>
-            <a:graphic xmlns:a="http://schemas.openxmlformats.org/drawingml/2006/main">
-              <a:graphicData uri="http://schemas.openxmlformats.org/drawingml/2006/picture">
-                <pic:pic xmlns:pic="http://schemas.openxmlformats.org/drawingml/2006/picture">
-                  <pic:nvPicPr>
-                    <pic:cNvPr id="1" name=""/>
-                    <pic:cNvPicPr/>
-                  </pic:nvPicPr>
-                  <pic:blipFill>
-                    <a:blip r:embed="rId21"/>
-                    <a:stretch>
-                      <a:fillRect/>
-                    </a:stretch>
-                  </pic:blipFill>
-                  <pic:spPr>
-                    <a:xfrm>
-                      <a:off x="0" y="0"/>
-                      <a:ext cx="2400508" cy="1051651"/>
-                    </a:xfrm>
-                    <a:prstGeom prst="rect">
-                      <a:avLst/>
-                    </a:prstGeom>
-                  </pic:spPr>
-                </pic:pic>
-              </a:graphicData>
-            </a:graphic>
-          </wp:inline>
-        </w:drawing>
-      </w:r>
-    </w:p>
-    <w:p>
-      <w:pPr>
-        <w:pStyle w:val="ListParagraph"/>
-      </w:pPr>
-      <w:r>
-        <w:drawing>
-          <wp:inline distT="0" distB="0" distL="0" distR="0" wp14:anchorId="6E898A82" wp14:editId="763BEA5B">
-            <wp:extent cx="4397121" cy="2042337"/>
-            <wp:effectExtent l="0" t="0" r="3810" b="0"/>
-            <wp:docPr id="17" name="Picture 17"/>
             <wp:cNvGraphicFramePr>
               <a:graphicFrameLocks xmlns:a="http://schemas.openxmlformats.org/drawingml/2006/main" noChangeAspect="1"/>
             </wp:cNvGraphicFramePr>
@@ -2182,6 +2155,51 @@
                   <pic:spPr>
                     <a:xfrm>
                       <a:off x="0" y="0"/>
+                      <a:ext cx="2400508" cy="1051651"/>
+                    </a:xfrm>
+                    <a:prstGeom prst="rect">
+                      <a:avLst/>
+                    </a:prstGeom>
+                  </pic:spPr>
+                </pic:pic>
+              </a:graphicData>
+            </a:graphic>
+          </wp:inline>
+        </w:drawing>
+      </w:r>
+    </w:p>
+    <w:p>
+      <w:pPr>
+        <w:pStyle w:val="ListParagraph"/>
+      </w:pPr>
+      <w:r>
+        <w:rPr>
+          <w:noProof/>
+        </w:rPr>
+        <w:drawing>
+          <wp:inline distT="0" distB="0" distL="0" distR="0" wp14:anchorId="6E898A82" wp14:editId="763BEA5B">
+            <wp:extent cx="4397121" cy="2042337"/>
+            <wp:effectExtent l="0" t="0" r="3810" b="0"/>
+            <wp:docPr id="17" name="Picture 17"/>
+            <wp:cNvGraphicFramePr>
+              <a:graphicFrameLocks xmlns:a="http://schemas.openxmlformats.org/drawingml/2006/main" noChangeAspect="1"/>
+            </wp:cNvGraphicFramePr>
+            <a:graphic xmlns:a="http://schemas.openxmlformats.org/drawingml/2006/main">
+              <a:graphicData uri="http://schemas.openxmlformats.org/drawingml/2006/picture">
+                <pic:pic xmlns:pic="http://schemas.openxmlformats.org/drawingml/2006/picture">
+                  <pic:nvPicPr>
+                    <pic:cNvPr id="1" name=""/>
+                    <pic:cNvPicPr/>
+                  </pic:nvPicPr>
+                  <pic:blipFill>
+                    <a:blip r:embed="rId23"/>
+                    <a:stretch>
+                      <a:fillRect/>
+                    </a:stretch>
+                  </pic:blipFill>
+                  <pic:spPr>
+                    <a:xfrm>
+                      <a:off x="0" y="0"/>
                       <a:ext cx="4397121" cy="2042337"/>
                     </a:xfrm>
                     <a:prstGeom prst="rect">
@@ -2214,6 +2232,9 @@
         <w:pStyle w:val="ListParagraph"/>
       </w:pPr>
       <w:r>
+        <w:rPr>
+          <w:noProof/>
+        </w:rPr>
         <w:lastRenderedPageBreak/>
         <w:drawing>
           <wp:inline distT="0" distB="0" distL="0" distR="0" wp14:anchorId="5EE8435B" wp14:editId="20200E37">
@@ -2245,7 +2266,7 @@
                     </pic:cNvPicPr>
                   </pic:nvPicPr>
                   <pic:blipFill>
-                    <a:blip r:embed="rId23"/>
+                    <a:blip r:embed="rId24"/>
                     <a:stretch>
                       <a:fillRect/>
                     </a:stretch>
@@ -2302,7 +2323,7 @@
                     <pic:cNvPicPr/>
                   </pic:nvPicPr>
                   <pic:blipFill rotWithShape="1">
-                    <a:blip r:embed="rId24"/>
+                    <a:blip r:embed="rId25"/>
                     <a:srcRect t="8306"/>
                     <a:stretch/>
                   </pic:blipFill>
@@ -2431,22 +2452,7 @@
       </w:r>
       <w:proofErr w:type="gramEnd"/>
       <w:r>
-        <w:t xml:space="preserve"> </w:t>
-      </w:r>
-      <w:r>
-        <w:t>Value of Apartment Buildings, The J. Real</w:t>
-      </w:r>
-      <w:r>
-        <w:t xml:space="preserve"> </w:t>
-      </w:r>
-      <w:r>
-        <w:t>Estate</w:t>
-      </w:r>
-      <w:r>
-        <w:t xml:space="preserve"> </w:t>
-      </w:r>
-      <w:r>
-        <w:t>Res., 25: 77 - 86.</w:t>
+        <w:t xml:space="preserve"> Value of Apartment Buildings, The J. Real Estate Res., 25: 77 - 86.</w:t>
       </w:r>
     </w:p>
     <w:p>
@@ -2459,25 +2465,7 @@
         <w:spacing w:line="360" w:lineRule="auto"/>
       </w:pPr>
       <w:r>
-        <w:t>Calhoun, C. A., 2003. Property Valuation Models</w:t>
-      </w:r>
-      <w:r>
-        <w:t xml:space="preserve"> </w:t>
-      </w:r>
-      <w:r>
-        <w:t>and House Price Indexes for The Provinces of</w:t>
-      </w:r>
-      <w:r>
-        <w:t xml:space="preserve"> </w:t>
-      </w:r>
-      <w:r>
-        <w:t>Thailand: 1992 – 2000. Housing Finance</w:t>
-      </w:r>
-      <w:r>
-        <w:t xml:space="preserve"> </w:t>
-      </w:r>
-      <w:r>
-        <w:t>International, 17: 31 – 41.</w:t>
+        <w:t>Calhoun, C. A., 2003. Property Valuation Models and House Price Indexes for The Provinces of Thailand: 1992 – 2000. Housing Finance International, 17: 31 – 41.</w:t>
       </w:r>
     </w:p>
     <w:p>
@@ -2492,7 +2480,7 @@
       <w:r>
         <w:t xml:space="preserve">The code available here: </w:t>
       </w:r>
-      <w:hyperlink r:id="rId25" w:history="1">
+      <w:hyperlink r:id="rId26" w:history="1">
         <w:r>
           <w:rPr>
             <w:rStyle w:val="Hyperlink"/>
@@ -2506,8 +2494,6 @@
         <w:pStyle w:val="ListParagraph"/>
         <w:spacing w:line="360" w:lineRule="auto"/>
       </w:pPr>
-      <w:bookmarkStart w:id="0" w:name="_GoBack"/>
-      <w:bookmarkEnd w:id="0"/>
     </w:p>
     <w:sectPr>
       <w:pgSz w:w="11906" w:h="16838"/>
@@ -3886,6 +3872,7 @@
   <w:style w:type="character" w:default="1" w:styleId="DefaultParagraphFont">
     <w:name w:val="Default Paragraph Font"/>
     <w:uiPriority w:val="1"/>
+    <w:semiHidden/>
     <w:unhideWhenUsed/>
   </w:style>
   <w:style w:type="table" w:default="1" w:styleId="TableNormal">

</xml_diff>